<commit_message>
updated doku + added classdiagramm
</commit_message>
<xml_diff>
--- a/doc/Betnet Dokumentation.docx
+++ b/doc/Betnet Dokumentation.docx
@@ -4,7 +4,7 @@
   <w:body>
     <w:p>
       <w:pPr>
-        <w:pStyle w:val="Title"/>
+        <w:pStyle w:val="Titel"/>
         <w:jc w:val="center"/>
       </w:pPr>
       <w:r>
@@ -13,7 +13,7 @@
     </w:p>
     <w:p>
       <w:pPr>
-        <w:pStyle w:val="Heading1"/>
+        <w:pStyle w:val="berschrift1"/>
       </w:pPr>
       <w:r>
         <w:t>Detailkonzept 2</w:t>
@@ -34,7 +34,7 @@
     </w:p>
     <w:p>
       <w:pPr>
-        <w:pStyle w:val="Heading2"/>
+        <w:pStyle w:val="berschrift2"/>
       </w:pPr>
       <w:r>
         <w:t>Übersicht</w:t>
@@ -42,7 +42,7 @@
     </w:p>
     <w:p>
       <w:pPr>
-        <w:pStyle w:val="Heading3"/>
+        <w:pStyle w:val="berschrift3"/>
       </w:pPr>
       <w:r>
         <w:t>Wetten</w:t>
@@ -194,7 +194,7 @@
     <w:p/>
     <w:p>
       <w:pPr>
-        <w:pStyle w:val="Heading3"/>
+        <w:pStyle w:val="berschrift3"/>
         <w:tabs>
           <w:tab w:val="left" w:pos="1368"/>
         </w:tabs>
@@ -277,7 +277,7 @@
     <w:p/>
     <w:p>
       <w:pPr>
-        <w:pStyle w:val="Heading3"/>
+        <w:pStyle w:val="berschrift3"/>
       </w:pPr>
       <w:r>
         <w:t>Support</w:t>
@@ -437,7 +437,7 @@
     <w:p/>
     <w:p>
       <w:pPr>
-        <w:pStyle w:val="Heading2"/>
+        <w:pStyle w:val="berschrift2"/>
       </w:pPr>
       <w:r>
         <w:t>Beschreibung</w:t>
@@ -477,7 +477,7 @@
     </w:p>
     <w:p>
       <w:pPr>
-        <w:pStyle w:val="Heading2"/>
+        <w:pStyle w:val="berschrift2"/>
       </w:pPr>
       <w:r>
         <w:t>User Scenario</w:t>
@@ -485,7 +485,7 @@
     </w:p>
     <w:p>
       <w:pPr>
-        <w:pStyle w:val="ListParagraph"/>
+        <w:pStyle w:val="Listenabsatz"/>
         <w:numPr>
           <w:ilvl w:val="0"/>
           <w:numId w:val="5"/>
@@ -507,7 +507,7 @@
     <w:p/>
     <w:p>
       <w:pPr>
-        <w:pStyle w:val="Heading1"/>
+        <w:pStyle w:val="berschrift1"/>
       </w:pPr>
       <w:r>
         <w:lastRenderedPageBreak/>
@@ -516,7 +516,7 @@
     </w:p>
     <w:p>
       <w:pPr>
-        <w:pStyle w:val="Heading2"/>
+        <w:pStyle w:val="berschrift2"/>
       </w:pPr>
       <w:r>
         <w:t>Vorüberlegung</w:t>
@@ -524,7 +524,7 @@
     </w:p>
     <w:p>
       <w:pPr>
-        <w:pStyle w:val="Heading3"/>
+        <w:pStyle w:val="berschrift3"/>
       </w:pPr>
       <w:r>
         <w:t>Fragen:</w:t>
@@ -563,7 +563,7 @@
     </w:p>
     <w:p>
       <w:pPr>
-        <w:pStyle w:val="Heading3"/>
+        <w:pStyle w:val="berschrift3"/>
       </w:pPr>
       <w:r>
         <w:t>Vermutungen:</w:t>
@@ -599,7 +599,7 @@
     </w:p>
     <w:p>
       <w:pPr>
-        <w:pStyle w:val="Heading2"/>
+        <w:pStyle w:val="berschrift2"/>
       </w:pPr>
       <w:r>
         <w:t>Studienkonzeption:</w:t>
@@ -607,7 +607,7 @@
     </w:p>
     <w:p>
       <w:pPr>
-        <w:pStyle w:val="Heading3"/>
+        <w:pStyle w:val="berschrift3"/>
       </w:pPr>
       <w:r>
         <w:t>User Scenarios</w:t>
@@ -615,7 +615,7 @@
     </w:p>
     <w:p>
       <w:pPr>
-        <w:pStyle w:val="ListParagraph"/>
+        <w:pStyle w:val="Listenabsatz"/>
         <w:numPr>
           <w:ilvl w:val="0"/>
           <w:numId w:val="2"/>
@@ -630,7 +630,7 @@
     </w:p>
     <w:p>
       <w:pPr>
-        <w:pStyle w:val="ListParagraph"/>
+        <w:pStyle w:val="Listenabsatz"/>
         <w:numPr>
           <w:ilvl w:val="0"/>
           <w:numId w:val="2"/>
@@ -650,7 +650,7 @@
     </w:p>
     <w:p>
       <w:pPr>
-        <w:pStyle w:val="ListParagraph"/>
+        <w:pStyle w:val="Listenabsatz"/>
         <w:numPr>
           <w:ilvl w:val="0"/>
           <w:numId w:val="2"/>
@@ -700,7 +700,7 @@
     </w:p>
     <w:p>
       <w:pPr>
-        <w:pStyle w:val="Heading3"/>
+        <w:pStyle w:val="berschrift3"/>
       </w:pPr>
       <w:r>
         <w:t>Aufgaben</w:t>
@@ -713,7 +713,7 @@
     </w:p>
     <w:p>
       <w:pPr>
-        <w:pStyle w:val="ListParagraph"/>
+        <w:pStyle w:val="Listenabsatz"/>
         <w:numPr>
           <w:ilvl w:val="0"/>
           <w:numId w:val="6"/>
@@ -725,7 +725,7 @@
     </w:p>
     <w:p>
       <w:pPr>
-        <w:pStyle w:val="ListParagraph"/>
+        <w:pStyle w:val="Listenabsatz"/>
         <w:numPr>
           <w:ilvl w:val="0"/>
           <w:numId w:val="6"/>
@@ -748,7 +748,7 @@
     </w:p>
     <w:p>
       <w:pPr>
-        <w:pStyle w:val="ListParagraph"/>
+        <w:pStyle w:val="Listenabsatz"/>
         <w:numPr>
           <w:ilvl w:val="0"/>
           <w:numId w:val="7"/>
@@ -769,7 +769,7 @@
     <w:p/>
     <w:p>
       <w:pPr>
-        <w:pStyle w:val="Heading1"/>
+        <w:pStyle w:val="berschrift1"/>
       </w:pPr>
       <w:r>
         <w:lastRenderedPageBreak/>
@@ -778,7 +778,7 @@
     </w:p>
     <w:p>
       <w:pPr>
-        <w:pStyle w:val="Heading2"/>
+        <w:pStyle w:val="berschrift2"/>
       </w:pPr>
       <w:r>
         <w:t>MVC Testprojekt</w:t>
@@ -833,7 +833,7 @@
     </w:p>
     <w:p>
       <w:pPr>
-        <w:pStyle w:val="Heading3"/>
+        <w:pStyle w:val="berschrift3"/>
       </w:pPr>
       <w:r>
         <w:t>Tutorial Fazit</w:t>
@@ -925,11 +925,45 @@
       <w:r>
         <w:t>.</w:t>
       </w:r>
+    </w:p>
+    <w:p>
+      <w:r>
+        <w:br w:type="page"/>
+      </w:r>
+    </w:p>
+    <w:p>
+      <w:pPr>
+        <w:sectPr>
+          <w:pgSz w:w="11906" w:h="16838"/>
+          <w:pgMar w:top="720" w:right="720" w:bottom="720" w:left="720" w:header="708" w:footer="708" w:gutter="0"/>
+          <w:cols w:space="708"/>
+          <w:docGrid w:linePitch="360"/>
+        </w:sectPr>
+      </w:pPr>
+    </w:p>
+    <w:p>
+      <w:pPr>
+        <w:pStyle w:val="berschrift1"/>
+      </w:pPr>
+      <w:r>
+        <w:lastRenderedPageBreak/>
+        <w:t>Klassendiagramm</w:t>
+      </w:r>
+    </w:p>
+    <w:p>
+      <w:pPr>
+        <w:rPr>
+          <w:rFonts w:asciiTheme="majorHAnsi" w:eastAsiaTheme="majorEastAsia" w:hAnsiTheme="majorHAnsi" w:cstheme="majorBidi"/>
+          <w:color w:val="2E74B5" w:themeColor="accent1" w:themeShade="BF"/>
+          <w:sz w:val="32"/>
+          <w:szCs w:val="32"/>
+        </w:rPr>
+      </w:pPr>
     </w:p>
     <w:p/>
     <w:sectPr>
-      <w:pgSz w:w="11906" w:h="16838"/>
-      <w:pgMar w:top="720" w:right="720" w:bottom="720" w:left="720" w:header="708" w:footer="708" w:gutter="0"/>
+      <w:pgSz w:w="16838" w:h="11906" w:orient="landscape"/>
+      <w:pgMar w:top="720" w:right="720" w:bottom="720" w:left="720" w:header="709" w:footer="709" w:gutter="0"/>
       <w:cols w:space="708"/>
       <w:docGrid w:linePitch="360"/>
     </w:sectPr>
@@ -2147,15 +2181,15 @@
     <w:lsdException w:name="Unresolved Mention" w:semiHidden="1" w:unhideWhenUsed="1"/>
     <w:lsdException w:name="Smart Link" w:semiHidden="1" w:unhideWhenUsed="1"/>
   </w:latentStyles>
-  <w:style w:type="paragraph" w:default="1" w:styleId="Normal">
+  <w:style w:type="paragraph" w:default="1" w:styleId="Standard">
     <w:name w:val="Normal"/>
     <w:qFormat/>
   </w:style>
-  <w:style w:type="paragraph" w:styleId="Heading1">
+  <w:style w:type="paragraph" w:styleId="berschrift1">
     <w:name w:val="heading 1"/>
-    <w:basedOn w:val="Normal"/>
-    <w:next w:val="Normal"/>
-    <w:link w:val="Heading1Char"/>
+    <w:basedOn w:val="Standard"/>
+    <w:next w:val="Standard"/>
+    <w:link w:val="berschrift1Zchn"/>
     <w:uiPriority w:val="9"/>
     <w:qFormat/>
     <w:rsid w:val="00C73D60"/>
@@ -2172,11 +2206,11 @@
       <w:szCs w:val="32"/>
     </w:rPr>
   </w:style>
-  <w:style w:type="paragraph" w:styleId="Heading2">
+  <w:style w:type="paragraph" w:styleId="berschrift2">
     <w:name w:val="heading 2"/>
-    <w:basedOn w:val="Normal"/>
-    <w:next w:val="Normal"/>
-    <w:link w:val="Heading2Char"/>
+    <w:basedOn w:val="Standard"/>
+    <w:next w:val="Standard"/>
+    <w:link w:val="berschrift2Zchn"/>
     <w:uiPriority w:val="9"/>
     <w:unhideWhenUsed/>
     <w:qFormat/>
@@ -2194,11 +2228,11 @@
       <w:szCs w:val="26"/>
     </w:rPr>
   </w:style>
-  <w:style w:type="paragraph" w:styleId="Heading3">
+  <w:style w:type="paragraph" w:styleId="berschrift3">
     <w:name w:val="heading 3"/>
-    <w:basedOn w:val="Normal"/>
-    <w:next w:val="Normal"/>
-    <w:link w:val="Heading3Char"/>
+    <w:basedOn w:val="Standard"/>
+    <w:next w:val="Standard"/>
+    <w:link w:val="berschrift3Zchn"/>
     <w:uiPriority w:val="9"/>
     <w:unhideWhenUsed/>
     <w:qFormat/>
@@ -2216,11 +2250,11 @@
       <w:szCs w:val="24"/>
     </w:rPr>
   </w:style>
-  <w:style w:type="paragraph" w:styleId="Heading4">
+  <w:style w:type="paragraph" w:styleId="berschrift4">
     <w:name w:val="heading 4"/>
-    <w:basedOn w:val="Normal"/>
-    <w:next w:val="Normal"/>
-    <w:link w:val="Heading4Char"/>
+    <w:basedOn w:val="Standard"/>
+    <w:next w:val="Standard"/>
+    <w:link w:val="berschrift4Zchn"/>
     <w:uiPriority w:val="9"/>
     <w:unhideWhenUsed/>
     <w:qFormat/>
@@ -2238,13 +2272,13 @@
       <w:color w:val="2E74B5" w:themeColor="accent1" w:themeShade="BF"/>
     </w:rPr>
   </w:style>
-  <w:style w:type="character" w:default="1" w:styleId="DefaultParagraphFont">
+  <w:style w:type="character" w:default="1" w:styleId="Absatz-Standardschriftart">
     <w:name w:val="Default Paragraph Font"/>
     <w:uiPriority w:val="1"/>
     <w:semiHidden/>
     <w:unhideWhenUsed/>
   </w:style>
-  <w:style w:type="table" w:default="1" w:styleId="TableNormal">
+  <w:style w:type="table" w:default="1" w:styleId="NormaleTabelle">
     <w:name w:val="Normal Table"/>
     <w:uiPriority w:val="99"/>
     <w:semiHidden/>
@@ -2259,17 +2293,17 @@
       </w:tblCellMar>
     </w:tblPr>
   </w:style>
-  <w:style w:type="numbering" w:default="1" w:styleId="NoList">
+  <w:style w:type="numbering" w:default="1" w:styleId="KeineListe">
     <w:name w:val="No List"/>
     <w:uiPriority w:val="99"/>
     <w:semiHidden/>
     <w:unhideWhenUsed/>
   </w:style>
-  <w:style w:type="paragraph" w:styleId="Title">
+  <w:style w:type="paragraph" w:styleId="Titel">
     <w:name w:val="Title"/>
-    <w:basedOn w:val="Normal"/>
-    <w:next w:val="Normal"/>
-    <w:link w:val="TitleChar"/>
+    <w:basedOn w:val="Standard"/>
+    <w:next w:val="Standard"/>
+    <w:link w:val="TitelZchn"/>
     <w:uiPriority w:val="10"/>
     <w:qFormat/>
     <w:rsid w:val="00EA332B"/>
@@ -2285,10 +2319,10 @@
       <w:szCs w:val="56"/>
     </w:rPr>
   </w:style>
-  <w:style w:type="character" w:customStyle="1" w:styleId="TitleChar">
-    <w:name w:val="Title Char"/>
-    <w:basedOn w:val="DefaultParagraphFont"/>
-    <w:link w:val="Title"/>
+  <w:style w:type="character" w:customStyle="1" w:styleId="TitelZchn">
+    <w:name w:val="Titel Zchn"/>
+    <w:basedOn w:val="Absatz-Standardschriftart"/>
+    <w:link w:val="Titel"/>
     <w:uiPriority w:val="10"/>
     <w:rsid w:val="00EA332B"/>
     <w:rPr>
@@ -2299,10 +2333,10 @@
       <w:szCs w:val="56"/>
     </w:rPr>
   </w:style>
-  <w:style w:type="character" w:customStyle="1" w:styleId="Heading1Char">
-    <w:name w:val="Heading 1 Char"/>
-    <w:basedOn w:val="DefaultParagraphFont"/>
-    <w:link w:val="Heading1"/>
+  <w:style w:type="character" w:customStyle="1" w:styleId="berschrift1Zchn">
+    <w:name w:val="Überschrift 1 Zchn"/>
+    <w:basedOn w:val="Absatz-Standardschriftart"/>
+    <w:link w:val="berschrift1"/>
     <w:uiPriority w:val="9"/>
     <w:rsid w:val="00C73D60"/>
     <w:rPr>
@@ -2312,10 +2346,10 @@
       <w:szCs w:val="32"/>
     </w:rPr>
   </w:style>
-  <w:style w:type="character" w:customStyle="1" w:styleId="Heading2Char">
-    <w:name w:val="Heading 2 Char"/>
-    <w:basedOn w:val="DefaultParagraphFont"/>
-    <w:link w:val="Heading2"/>
+  <w:style w:type="character" w:customStyle="1" w:styleId="berschrift2Zchn">
+    <w:name w:val="Überschrift 2 Zchn"/>
+    <w:basedOn w:val="Absatz-Standardschriftart"/>
+    <w:link w:val="berschrift2"/>
     <w:uiPriority w:val="9"/>
     <w:rsid w:val="00C73D60"/>
     <w:rPr>
@@ -2325,10 +2359,10 @@
       <w:szCs w:val="26"/>
     </w:rPr>
   </w:style>
-  <w:style w:type="character" w:customStyle="1" w:styleId="Heading3Char">
-    <w:name w:val="Heading 3 Char"/>
-    <w:basedOn w:val="DefaultParagraphFont"/>
-    <w:link w:val="Heading3"/>
+  <w:style w:type="character" w:customStyle="1" w:styleId="berschrift3Zchn">
+    <w:name w:val="Überschrift 3 Zchn"/>
+    <w:basedOn w:val="Absatz-Standardschriftart"/>
+    <w:link w:val="berschrift3"/>
     <w:uiPriority w:val="9"/>
     <w:rsid w:val="00C73D60"/>
     <w:rPr>
@@ -2338,9 +2372,9 @@
       <w:szCs w:val="24"/>
     </w:rPr>
   </w:style>
-  <w:style w:type="paragraph" w:styleId="ListParagraph">
+  <w:style w:type="paragraph" w:styleId="Listenabsatz">
     <w:name w:val="List Paragraph"/>
-    <w:basedOn w:val="Normal"/>
+    <w:basedOn w:val="Standard"/>
     <w:uiPriority w:val="34"/>
     <w:qFormat/>
     <w:rsid w:val="00A46632"/>
@@ -2351,7 +2385,7 @@
   </w:style>
   <w:style w:type="character" w:styleId="Hyperlink">
     <w:name w:val="Hyperlink"/>
-    <w:basedOn w:val="DefaultParagraphFont"/>
+    <w:basedOn w:val="Absatz-Standardschriftart"/>
     <w:uiPriority w:val="99"/>
     <w:unhideWhenUsed/>
     <w:rsid w:val="000D43F2"/>
@@ -2360,10 +2394,10 @@
       <w:u w:val="single"/>
     </w:rPr>
   </w:style>
-  <w:style w:type="character" w:customStyle="1" w:styleId="Heading4Char">
-    <w:name w:val="Heading 4 Char"/>
-    <w:basedOn w:val="DefaultParagraphFont"/>
-    <w:link w:val="Heading4"/>
+  <w:style w:type="character" w:customStyle="1" w:styleId="berschrift4Zchn">
+    <w:name w:val="Überschrift 4 Zchn"/>
+    <w:basedOn w:val="Absatz-Standardschriftart"/>
+    <w:link w:val="berschrift4"/>
     <w:uiPriority w:val="9"/>
     <w:rsid w:val="008F74BF"/>
     <w:rPr>
@@ -2373,9 +2407,9 @@
       <w:color w:val="2E74B5" w:themeColor="accent1" w:themeShade="BF"/>
     </w:rPr>
   </w:style>
-  <w:style w:type="character" w:styleId="UnresolvedMention">
+  <w:style w:type="character" w:styleId="NichtaufgelsteErwhnung">
     <w:name w:val="Unresolved Mention"/>
-    <w:basedOn w:val="DefaultParagraphFont"/>
+    <w:basedOn w:val="Absatz-Standardschriftart"/>
     <w:uiPriority w:val="99"/>
     <w:semiHidden/>
     <w:unhideWhenUsed/>
@@ -2385,9 +2419,9 @@
       <w:shd w:val="clear" w:color="auto" w:fill="E1DFDD"/>
     </w:rPr>
   </w:style>
-  <w:style w:type="character" w:styleId="FollowedHyperlink">
+  <w:style w:type="character" w:styleId="BesuchterLink">
     <w:name w:val="FollowedHyperlink"/>
-    <w:basedOn w:val="DefaultParagraphFont"/>
+    <w:basedOn w:val="Absatz-Standardschriftart"/>
     <w:uiPriority w:val="99"/>
     <w:semiHidden/>
     <w:unhideWhenUsed/>

</xml_diff>